<commit_message>
Began Chammel Monitor Integration
</commit_message>
<xml_diff>
--- a/TransmitterIntegrationTestPlan.docx
+++ b/TransmitterIntegrationTestPlan.docx
@@ -180,10 +180,7 @@
         <w:spacing w:line="276" w:lineRule="auto"/>
       </w:pPr>
       <w:r>
-        <w:t xml:space="preserve">Connect the </w:t>
-      </w:r>
-      <w:r>
-        <w:t>UUT ground to the ground on t</w:t>
+        <w:t>Connect the UUT ground to the ground on t</w:t>
       </w:r>
       <w:r>
         <w:t>he collision generator circuit.</w:t>
@@ -198,10 +195,7 @@
         <w:br/>
       </w:r>
       <w:r>
-        <w:t xml:space="preserve">Connect the </w:t>
-      </w:r>
-      <w:r>
-        <w:t xml:space="preserve">UUT transmit pin (P3_6 on the Cypress </w:t>
+        <w:t xml:space="preserve">Connect the UUT transmit pin (P3_6 on the Cypress </w:t>
       </w:r>
       <w:proofErr w:type="spellStart"/>
       <w:r>
@@ -287,10 +281,7 @@
         <w:t>Verify that the UUT indi</w:t>
       </w:r>
       <w:r>
-        <w:t xml:space="preserve">cates that it is in the IDLE state. </w:t>
-      </w:r>
-      <w:r>
-        <w:t>Pass/Fail: _____________</w:t>
+        <w:t>cates that it is in the IDLE state. Pass/Fail: _____________</w:t>
       </w:r>
     </w:p>
     <w:p>
@@ -310,10 +301,7 @@
         <w:spacing w:line="276" w:lineRule="auto"/>
       </w:pPr>
       <w:r>
-        <w:t xml:space="preserve">Set the scope to trigger on channel 1. Without generating a collision, and without transmitting, verify that the network bus idles at 0V. </w:t>
-      </w:r>
-      <w:r>
-        <w:t>Pass/Fail: _____________</w:t>
+        <w:t>Set the scope to trigger on channel 1. Without generating a collision, and without transmitting, verify that the network bus idles at 0V. Pass/Fail: _____________</w:t>
       </w:r>
       <w:r>
         <w:br/>
@@ -329,10 +317,7 @@
         <w:spacing w:line="276" w:lineRule="auto"/>
       </w:pPr>
       <w:r>
-        <w:t xml:space="preserve">Enable the collision generator circuit, while the UUT is not transmitting any data. This acts as if there is another node transmitting on the network. Verify the UUT indicates that the line is in the BUSY state. </w:t>
-      </w:r>
-      <w:r>
-        <w:t>Pass/Fail: _____________</w:t>
+        <w:t>Enable the collision generator circuit, while the UUT is not transmitting any data. This acts as if there is another node transmitting on the network. Verify the UUT indicates that the line is in the BUSY state. Pass/Fail: _____________</w:t>
       </w:r>
     </w:p>
     <w:p>
@@ -392,6 +377,9 @@
       <w:proofErr w:type="spellEnd"/>
       <w:r>
         <w:t xml:space="preserve">, and entering a string of characters as shown in figure 1 below. </w:t>
+      </w:r>
+      <w:r>
+        <w:t>Send ASCII would then send the string to the UUT.</w:t>
       </w:r>
       <w:r>
         <w:br/>
@@ -448,24 +436,14 @@
       <w:r>
         <w:t xml:space="preserve">Figure </w:t>
       </w:r>
-      <w:r>
-        <w:fldChar w:fldCharType="begin"/>
-      </w:r>
-      <w:r>
-        <w:instrText xml:space="preserve"> SEQ Figure \* ARABIC </w:instrText>
-      </w:r>
-      <w:r>
-        <w:fldChar w:fldCharType="separate"/>
-      </w:r>
-      <w:r>
-        <w:rPr>
-          <w:noProof/>
-        </w:rPr>
-        <w:t>1</w:t>
-      </w:r>
-      <w:r>
-        <w:fldChar w:fldCharType="end"/>
-      </w:r>
+      <w:fldSimple w:instr=" SEQ Figure \* ARABIC ">
+        <w:r>
+          <w:rPr>
+            <w:noProof/>
+          </w:rPr>
+          <w:t>1</w:t>
+        </w:r>
+      </w:fldSimple>
       <w:r>
         <w:t xml:space="preserve">: String entry into </w:t>
       </w:r>
@@ -512,10 +490,7 @@
         <w:t>th</w:t>
       </w:r>
       <w:r>
-        <w:t xml:space="preserve"> of a second or 1ms to transmit). </w:t>
-      </w:r>
-      <w:r>
-        <w:t>Pass/Fail: _____________</w:t>
+        <w:t xml:space="preserve"> of a second or 1ms to transmit). Pass/Fail: _____________</w:t>
       </w:r>
     </w:p>
     <w:p>
@@ -531,8 +506,9 @@
           <w:numId w:val="1"/>
         </w:numPr>
       </w:pPr>
-      <w:bookmarkStart w:id="0" w:name="_GoBack"/>
-      <w:bookmarkEnd w:id="0"/>
+      <w:r>
+        <w:t>While the collision generator circuit is generating a signal, attempt to send 0x00 to the bus. Verify the data stream from the collision generator circuit is not interrupted by the transmission. There should be no steady stream of 0 bits shown on the scope. Pass/Fail: _____________</w:t>
+      </w:r>
       <w:r>
         <w:br/>
       </w:r>
@@ -574,9 +550,9 @@
         </w:rPr>
         <w:drawing>
           <wp:inline distT="0" distB="0" distL="0" distR="0">
-            <wp:extent cx="5939790" cy="6656705"/>
-            <wp:effectExtent l="0" t="0" r="3810" b="0"/>
-            <wp:docPr id="1" name="Picture 1"/>
+            <wp:extent cx="5829935" cy="6635115"/>
+            <wp:effectExtent l="0" t="0" r="0" b="0"/>
+            <wp:docPr id="2" name="Picture 2"/>
             <wp:cNvGraphicFramePr>
               <a:graphicFrameLocks xmlns:a="http://schemas.openxmlformats.org/drawingml/2006/main" noChangeAspect="1"/>
             </wp:cNvGraphicFramePr>
@@ -584,7 +560,7 @@
               <a:graphicData uri="http://schemas.openxmlformats.org/drawingml/2006/picture">
                 <pic:pic xmlns:pic="http://schemas.openxmlformats.org/drawingml/2006/picture">
                   <pic:nvPicPr>
-                    <pic:cNvPr id="0" name="Picture 1"/>
+                    <pic:cNvPr id="0" name="Picture 2"/>
                     <pic:cNvPicPr>
                       <a:picLocks noChangeAspect="1" noChangeArrowheads="1"/>
                     </pic:cNvPicPr>
@@ -605,7 +581,7 @@
                   <pic:spPr bwMode="auto">
                     <a:xfrm>
                       <a:off x="0" y="0"/>
-                      <a:ext cx="5939790" cy="6656705"/>
+                      <a:ext cx="5829935" cy="6635115"/>
                     </a:xfrm>
                     <a:prstGeom prst="rect">
                       <a:avLst/>
@@ -630,24 +606,14 @@
       <w:r>
         <w:t xml:space="preserve">Figure </w:t>
       </w:r>
-      <w:r>
-        <w:fldChar w:fldCharType="begin"/>
-      </w:r>
-      <w:r>
-        <w:instrText xml:space="preserve"> SEQ Figure \* ARABIC </w:instrText>
-      </w:r>
-      <w:r>
-        <w:fldChar w:fldCharType="separate"/>
-      </w:r>
-      <w:r>
-        <w:rPr>
-          <w:noProof/>
-        </w:rPr>
-        <w:t>2</w:t>
-      </w:r>
-      <w:r>
-        <w:fldChar w:fldCharType="end"/>
-      </w:r>
+      <w:fldSimple w:instr=" SEQ Figure \* ARABIC ">
+        <w:r>
+          <w:rPr>
+            <w:noProof/>
+          </w:rPr>
+          <w:t>2</w:t>
+        </w:r>
+      </w:fldSimple>
       <w:r>
         <w:t xml:space="preserve">: Collection generator circuit diagram. Provided courtesy of Dr. Darrin Rothe </w:t>
       </w:r>
@@ -661,6 +627,8 @@
       <w:r>
         <w:t xml:space="preserve"> Edward Chandler of Milwaukee School of Engineering.</w:t>
       </w:r>
+      <w:bookmarkStart w:id="0" w:name="_GoBack"/>
+      <w:bookmarkEnd w:id="0"/>
     </w:p>
     <w:sectPr>
       <w:headerReference w:type="default" r:id="rId9"/>

</xml_diff>